<commit_message>
Installer improvements, webapp enhancements, various bug fixes
Xen vTPM notes updated to work with recent kernel patches
Improved logging messages to notify of overwritten registrar entries
</commit_message>
<xml_diff>
--- a/doc/keylime RESTful API.docx
+++ b/doc/keylime RESTful API.docx
@@ -459,102 +459,7 @@
           </w:tcPr>
           <w:p>
             <w:pPr>
-              <w:cnfStyle w:val="000000000000" w:firstRow="0" w:lastRow="0" w:firstColumn="0" w:lastColumn="0" w:oddVBand="0" w:evenVBand="0" w:oddHBand="0" w:evenHBand="0" w:firstRowFirstColumn="0" w:firstRowLastColumn="0" w:lastRowFirstColumn="0" w:lastRowLastColumn="0"/>
-              <w:rPr>
-                <w:sz w:val="14"/>
-              </w:rPr>
-            </w:pPr>
-            <w:r>
-              <w:rPr>
-                <w:sz w:val="14"/>
-              </w:rPr>
-              <w:t>Start</w:t>
-            </w:r>
-            <w:r>
-              <w:rPr>
-                <w:sz w:val="14"/>
-              </w:rPr>
-              <w:t xml:space="preserve"> instance </w:t>
-            </w:r>
-            <w:proofErr w:type="spellStart"/>
-            <w:r>
-              <w:rPr>
-                <w:sz w:val="14"/>
-              </w:rPr>
-              <w:t>instance_id</w:t>
-            </w:r>
-            <w:proofErr w:type="spellEnd"/>
-            <w:r>
-              <w:rPr>
-                <w:sz w:val="14"/>
-              </w:rPr>
-              <w:t xml:space="preserve"> </w:t>
-            </w:r>
-          </w:p>
-          <w:p>
-            <w:pPr>
-              <w:cnfStyle w:val="000000000000" w:firstRow="0" w:lastRow="0" w:firstColumn="0" w:lastColumn="0" w:oddVBand="0" w:evenVBand="0" w:oddHBand="0" w:evenHBand="0" w:firstRowFirstColumn="0" w:firstRowLastColumn="0" w:lastRowFirstColumn="0" w:lastRowLastColumn="0"/>
-              <w:rPr>
-                <w:sz w:val="14"/>
-              </w:rPr>
-            </w:pPr>
-          </w:p>
-          <w:p>
-            <w:pPr>
               <w:jc w:val="center"/>
-              <w:cnfStyle w:val="000000000000" w:firstRow="0" w:lastRow="0" w:firstColumn="0" w:lastColumn="0" w:oddVBand="0" w:evenVBand="0" w:oddHBand="0" w:evenHBand="0" w:firstRowFirstColumn="0" w:firstRowLastColumn="0" w:lastRowFirstColumn="0" w:lastRowLastColumn="0"/>
-              <w:rPr>
-                <w:i/>
-                <w:sz w:val="14"/>
-              </w:rPr>
-            </w:pPr>
-            <w:r>
-              <w:rPr>
-                <w:i/>
-                <w:sz w:val="14"/>
-              </w:rPr>
-              <w:t xml:space="preserve">For </w:t>
-            </w:r>
-            <w:r>
-              <w:rPr>
-                <w:i/>
-                <w:sz w:val="14"/>
-              </w:rPr>
-              <w:t xml:space="preserve">an </w:t>
-            </w:r>
-            <w:r>
-              <w:rPr>
-                <w:i/>
-                <w:sz w:val="14"/>
-              </w:rPr>
-              <w:t xml:space="preserve">already bootstrapped </w:t>
-            </w:r>
-            <w:proofErr w:type="spellStart"/>
-            <w:r>
-              <w:rPr>
-                <w:i/>
-                <w:sz w:val="14"/>
-              </w:rPr>
-              <w:t>instance_id</w:t>
-            </w:r>
-            <w:proofErr w:type="spellEnd"/>
-            <w:r>
-              <w:rPr>
-                <w:i/>
-                <w:sz w:val="14"/>
-              </w:rPr>
-              <w:t xml:space="preserve"> </w:t>
-            </w:r>
-            <w:r>
-              <w:rPr>
-                <w:i/>
-                <w:sz w:val="14"/>
-              </w:rPr>
-              <w:t>node</w:t>
-            </w:r>
-          </w:p>
-          <w:p>
-            <w:pPr>
               <w:cnfStyle w:val="000000000000" w:firstRow="0" w:lastRow="0" w:firstColumn="0" w:lastColumn="0" w:oddVBand="0" w:evenVBand="0" w:oddHBand="0" w:evenHBand="0" w:firstRowFirstColumn="0" w:firstRowLastColumn="0" w:lastRowFirstColumn="0" w:lastRowLastColumn="0"/>
               <w:rPr>
                 <w:sz w:val="14"/>
@@ -1323,6 +1228,388 @@
               <w:t>instance_id</w:t>
             </w:r>
             <w:proofErr w:type="spellEnd"/>
+          </w:p>
+        </w:tc>
+      </w:tr>
+      <w:tr>
+        <w:trPr>
+          <w:trHeight w:val="881"/>
+        </w:trPr>
+        <w:tc>
+          <w:tcPr>
+            <w:cnfStyle w:val="001000000000" w:firstRow="0" w:lastRow="0" w:firstColumn="1" w:lastColumn="0" w:oddVBand="0" w:evenVBand="0" w:oddHBand="0" w:evenHBand="0" w:firstRowFirstColumn="0" w:firstRowLastColumn="0" w:lastRowFirstColumn="0" w:lastRowLastColumn="0"/>
+            <w:tcW w:w="1426" w:type="pct"/>
+            <w:shd w:val="clear" w:color="auto" w:fill="DBE5F1" w:themeFill="accent1" w:themeFillTint="33"/>
+          </w:tcPr>
+          <w:p>
+            <w:pPr>
+              <w:ind w:left="180"/>
+              <w:rPr>
+                <w:sz w:val="14"/>
+              </w:rPr>
+            </w:pPr>
+            <w:r>
+              <w:rPr>
+                <w:b w:val="0"/>
+                <w:sz w:val="14"/>
+              </w:rPr>
+              <w:t>/v2/instances/</w:t>
+            </w:r>
+            <w:r>
+              <w:rPr>
+                <w:i/>
+                <w:color w:val="0070C0"/>
+                <w:sz w:val="14"/>
+              </w:rPr>
+              <w:t>{</w:t>
+            </w:r>
+            <w:proofErr w:type="spellStart"/>
+            <w:r>
+              <w:rPr>
+                <w:i/>
+                <w:color w:val="0070C0"/>
+                <w:sz w:val="14"/>
+              </w:rPr>
+              <w:t>instance_id:UUID</w:t>
+            </w:r>
+            <w:proofErr w:type="spellEnd"/>
+            <w:r>
+              <w:rPr>
+                <w:i/>
+                <w:color w:val="0070C0"/>
+                <w:sz w:val="14"/>
+              </w:rPr>
+              <w:t>}</w:t>
+            </w:r>
+            <w:r>
+              <w:rPr>
+                <w:b w:val="0"/>
+                <w:sz w:val="14"/>
+              </w:rPr>
+              <w:t>/</w:t>
+            </w:r>
+            <w:r>
+              <w:rPr>
+                <w:b w:val="0"/>
+                <w:sz w:val="14"/>
+              </w:rPr>
+              <w:t>reactivate</w:t>
+            </w:r>
+          </w:p>
+        </w:tc>
+        <w:tc>
+          <w:tcPr>
+            <w:tcW w:w="876" w:type="pct"/>
+            <w:shd w:val="clear" w:color="auto" w:fill="DBE5F1" w:themeFill="accent1" w:themeFillTint="33"/>
+          </w:tcPr>
+          <w:p>
+            <w:pPr>
+              <w:cnfStyle w:val="000000000000" w:firstRow="0" w:lastRow="0" w:firstColumn="0" w:lastColumn="0" w:oddVBand="0" w:evenVBand="0" w:oddHBand="0" w:evenHBand="0" w:firstRowFirstColumn="0" w:firstRowLastColumn="0" w:lastRowFirstColumn="0" w:lastRowLastColumn="0"/>
+              <w:rPr>
+                <w:sz w:val="14"/>
+              </w:rPr>
+            </w:pPr>
+          </w:p>
+        </w:tc>
+        <w:tc>
+          <w:tcPr>
+            <w:tcW w:w="876" w:type="pct"/>
+            <w:shd w:val="clear" w:color="auto" w:fill="DBE5F1" w:themeFill="accent1" w:themeFillTint="33"/>
+          </w:tcPr>
+          <w:p>
+            <w:pPr>
+              <w:cnfStyle w:val="000000000000" w:firstRow="0" w:lastRow="0" w:firstColumn="0" w:lastColumn="0" w:oddVBand="0" w:evenVBand="0" w:oddHBand="0" w:evenHBand="0" w:firstRowFirstColumn="0" w:firstRowLastColumn="0" w:lastRowFirstColumn="0" w:lastRowLastColumn="0"/>
+              <w:rPr>
+                <w:sz w:val="14"/>
+              </w:rPr>
+            </w:pPr>
+            <w:r>
+              <w:rPr>
+                <w:sz w:val="14"/>
+              </w:rPr>
+              <w:t xml:space="preserve">Start instance </w:t>
+            </w:r>
+            <w:proofErr w:type="spellStart"/>
+            <w:r>
+              <w:rPr>
+                <w:sz w:val="14"/>
+              </w:rPr>
+              <w:t>instance_id</w:t>
+            </w:r>
+            <w:proofErr w:type="spellEnd"/>
+            <w:r>
+              <w:rPr>
+                <w:sz w:val="14"/>
+              </w:rPr>
+              <w:t xml:space="preserve"> </w:t>
+            </w:r>
+          </w:p>
+          <w:p>
+            <w:pPr>
+              <w:cnfStyle w:val="000000000000" w:firstRow="0" w:lastRow="0" w:firstColumn="0" w:lastColumn="0" w:oddVBand="0" w:evenVBand="0" w:oddHBand="0" w:evenHBand="0" w:firstRowFirstColumn="0" w:firstRowLastColumn="0" w:lastRowFirstColumn="0" w:lastRowLastColumn="0"/>
+              <w:rPr>
+                <w:sz w:val="14"/>
+              </w:rPr>
+            </w:pPr>
+          </w:p>
+          <w:p>
+            <w:pPr>
+              <w:jc w:val="center"/>
+              <w:cnfStyle w:val="000000000000" w:firstRow="0" w:lastRow="0" w:firstColumn="0" w:lastColumn="0" w:oddVBand="0" w:evenVBand="0" w:oddHBand="0" w:evenHBand="0" w:firstRowFirstColumn="0" w:firstRowLastColumn="0" w:lastRowFirstColumn="0" w:lastRowLastColumn="0"/>
+              <w:rPr>
+                <w:i/>
+                <w:sz w:val="14"/>
+              </w:rPr>
+            </w:pPr>
+            <w:r>
+              <w:rPr>
+                <w:i/>
+                <w:sz w:val="14"/>
+              </w:rPr>
+              <w:t xml:space="preserve">For an already bootstrapped </w:t>
+            </w:r>
+            <w:proofErr w:type="spellStart"/>
+            <w:r>
+              <w:rPr>
+                <w:i/>
+                <w:sz w:val="14"/>
+              </w:rPr>
+              <w:t>instance_id</w:t>
+            </w:r>
+            <w:proofErr w:type="spellEnd"/>
+            <w:r>
+              <w:rPr>
+                <w:i/>
+                <w:sz w:val="14"/>
+              </w:rPr>
+              <w:t xml:space="preserve"> </w:t>
+            </w:r>
+            <w:r>
+              <w:rPr>
+                <w:i/>
+                <w:sz w:val="14"/>
+              </w:rPr>
+              <w:t>node</w:t>
+            </w:r>
+          </w:p>
+          <w:p>
+            <w:pPr>
+              <w:cnfStyle w:val="000000000000" w:firstRow="0" w:lastRow="0" w:firstColumn="0" w:lastColumn="0" w:oddVBand="0" w:evenVBand="0" w:oddHBand="0" w:evenHBand="0" w:firstRowFirstColumn="0" w:firstRowLastColumn="0" w:lastRowFirstColumn="0" w:lastRowLastColumn="0"/>
+              <w:rPr>
+                <w:sz w:val="14"/>
+              </w:rPr>
+            </w:pPr>
+          </w:p>
+        </w:tc>
+        <w:tc>
+          <w:tcPr>
+            <w:tcW w:w="917" w:type="pct"/>
+            <w:shd w:val="clear" w:color="auto" w:fill="DBE5F1" w:themeFill="accent1" w:themeFillTint="33"/>
+          </w:tcPr>
+          <w:p>
+            <w:pPr>
+              <w:cnfStyle w:val="000000000000" w:firstRow="0" w:lastRow="0" w:firstColumn="0" w:lastColumn="0" w:oddVBand="0" w:evenVBand="0" w:oddHBand="0" w:evenHBand="0" w:firstRowFirstColumn="0" w:firstRowLastColumn="0" w:lastRowFirstColumn="0" w:lastRowLastColumn="0"/>
+              <w:rPr>
+                <w:sz w:val="14"/>
+              </w:rPr>
+            </w:pPr>
+          </w:p>
+        </w:tc>
+        <w:tc>
+          <w:tcPr>
+            <w:tcW w:w="828" w:type="pct"/>
+            <w:shd w:val="clear" w:color="auto" w:fill="DBE5F1" w:themeFill="accent1" w:themeFillTint="33"/>
+          </w:tcPr>
+          <w:p>
+            <w:pPr>
+              <w:cnfStyle w:val="000000000000" w:firstRow="0" w:lastRow="0" w:firstColumn="0" w:lastColumn="0" w:oddVBand="0" w:evenVBand="0" w:oddHBand="0" w:evenHBand="0" w:firstRowFirstColumn="0" w:firstRowLastColumn="0" w:lastRowFirstColumn="0" w:lastRowLastColumn="0"/>
+              <w:rPr>
+                <w:sz w:val="14"/>
+              </w:rPr>
+            </w:pPr>
+          </w:p>
+        </w:tc>
+      </w:tr>
+      <w:tr>
+        <w:trPr>
+          <w:trHeight w:val="161"/>
+        </w:trPr>
+        <w:tc>
+          <w:tcPr>
+            <w:cnfStyle w:val="001000000000" w:firstRow="0" w:lastRow="0" w:firstColumn="1" w:lastColumn="0" w:oddVBand="0" w:evenVBand="0" w:oddHBand="0" w:evenHBand="0" w:firstRowFirstColumn="0" w:firstRowLastColumn="0" w:lastRowFirstColumn="0" w:lastRowLastColumn="0"/>
+            <w:tcW w:w="1426" w:type="pct"/>
+            <w:shd w:val="clear" w:color="auto" w:fill="DBE5F1" w:themeFill="accent1" w:themeFillTint="33"/>
+          </w:tcPr>
+          <w:p>
+            <w:pPr>
+              <w:ind w:left="180"/>
+              <w:rPr>
+                <w:sz w:val="14"/>
+              </w:rPr>
+            </w:pPr>
+            <w:r>
+              <w:rPr>
+                <w:b w:val="0"/>
+                <w:sz w:val="14"/>
+              </w:rPr>
+              <w:t>/v2/instances/</w:t>
+            </w:r>
+            <w:r>
+              <w:rPr>
+                <w:i/>
+                <w:color w:val="0070C0"/>
+                <w:sz w:val="14"/>
+              </w:rPr>
+              <w:t>{</w:t>
+            </w:r>
+            <w:proofErr w:type="spellStart"/>
+            <w:r>
+              <w:rPr>
+                <w:i/>
+                <w:color w:val="0070C0"/>
+                <w:sz w:val="14"/>
+              </w:rPr>
+              <w:t>instance_id:UUID</w:t>
+            </w:r>
+            <w:proofErr w:type="spellEnd"/>
+            <w:r>
+              <w:rPr>
+                <w:i/>
+                <w:color w:val="0070C0"/>
+                <w:sz w:val="14"/>
+              </w:rPr>
+              <w:t>}</w:t>
+            </w:r>
+            <w:r>
+              <w:rPr>
+                <w:b w:val="0"/>
+                <w:sz w:val="14"/>
+              </w:rPr>
+              <w:t>/</w:t>
+            </w:r>
+            <w:r>
+              <w:rPr>
+                <w:b w:val="0"/>
+                <w:sz w:val="14"/>
+              </w:rPr>
+              <w:t>stop</w:t>
+            </w:r>
+          </w:p>
+        </w:tc>
+        <w:tc>
+          <w:tcPr>
+            <w:tcW w:w="876" w:type="pct"/>
+            <w:shd w:val="clear" w:color="auto" w:fill="DBE5F1" w:themeFill="accent1" w:themeFillTint="33"/>
+          </w:tcPr>
+          <w:p>
+            <w:pPr>
+              <w:cnfStyle w:val="000000000000" w:firstRow="0" w:lastRow="0" w:firstColumn="0" w:lastColumn="0" w:oddVBand="0" w:evenVBand="0" w:oddHBand="0" w:evenHBand="0" w:firstRowFirstColumn="0" w:firstRowLastColumn="0" w:lastRowFirstColumn="0" w:lastRowLastColumn="0"/>
+              <w:rPr>
+                <w:sz w:val="14"/>
+              </w:rPr>
+            </w:pPr>
+          </w:p>
+        </w:tc>
+        <w:tc>
+          <w:tcPr>
+            <w:tcW w:w="876" w:type="pct"/>
+            <w:shd w:val="clear" w:color="auto" w:fill="DBE5F1" w:themeFill="accent1" w:themeFillTint="33"/>
+          </w:tcPr>
+          <w:p>
+            <w:pPr>
+              <w:cnfStyle w:val="000000000000" w:firstRow="0" w:lastRow="0" w:firstColumn="0" w:lastColumn="0" w:oddVBand="0" w:evenVBand="0" w:oddHBand="0" w:evenHBand="0" w:firstRowFirstColumn="0" w:firstRowLastColumn="0" w:lastRowFirstColumn="0" w:lastRowLastColumn="0"/>
+              <w:rPr>
+                <w:sz w:val="14"/>
+              </w:rPr>
+            </w:pPr>
+            <w:r>
+              <w:rPr>
+                <w:sz w:val="14"/>
+              </w:rPr>
+              <w:t>Stop</w:t>
+            </w:r>
+            <w:r>
+              <w:rPr>
+                <w:sz w:val="14"/>
+              </w:rPr>
+              <w:t xml:space="preserve"> cv polling on </w:t>
+            </w:r>
+            <w:proofErr w:type="spellStart"/>
+            <w:r>
+              <w:rPr>
+                <w:sz w:val="14"/>
+              </w:rPr>
+              <w:t>instance_id</w:t>
+            </w:r>
+            <w:proofErr w:type="spellEnd"/>
+            <w:r>
+              <w:rPr>
+                <w:sz w:val="14"/>
+              </w:rPr>
+              <w:t>, but don’t delete</w:t>
+            </w:r>
+          </w:p>
+          <w:p>
+            <w:pPr>
+              <w:cnfStyle w:val="000000000000" w:firstRow="0" w:lastRow="0" w:firstColumn="0" w:lastColumn="0" w:oddVBand="0" w:evenVBand="0" w:oddHBand="0" w:evenHBand="0" w:firstRowFirstColumn="0" w:firstRowLastColumn="0" w:lastRowFirstColumn="0" w:lastRowLastColumn="0"/>
+              <w:rPr>
+                <w:sz w:val="14"/>
+              </w:rPr>
+            </w:pPr>
+          </w:p>
+          <w:p>
+            <w:pPr>
+              <w:jc w:val="center"/>
+              <w:cnfStyle w:val="000000000000" w:firstRow="0" w:lastRow="0" w:firstColumn="0" w:lastColumn="0" w:oddVBand="0" w:evenVBand="0" w:oddHBand="0" w:evenHBand="0" w:firstRowFirstColumn="0" w:firstRowLastColumn="0" w:lastRowFirstColumn="0" w:lastRowLastColumn="0"/>
+              <w:rPr>
+                <w:i/>
+                <w:sz w:val="14"/>
+              </w:rPr>
+            </w:pPr>
+            <w:r>
+              <w:rPr>
+                <w:i/>
+                <w:sz w:val="14"/>
+              </w:rPr>
+              <w:t xml:space="preserve">For an already started </w:t>
+            </w:r>
+            <w:proofErr w:type="spellStart"/>
+            <w:r>
+              <w:rPr>
+                <w:i/>
+                <w:sz w:val="14"/>
+              </w:rPr>
+              <w:t>instance_id</w:t>
+            </w:r>
+            <w:proofErr w:type="spellEnd"/>
+          </w:p>
+        </w:tc>
+        <w:tc>
+          <w:tcPr>
+            <w:tcW w:w="917" w:type="pct"/>
+            <w:shd w:val="clear" w:color="auto" w:fill="DBE5F1" w:themeFill="accent1" w:themeFillTint="33"/>
+          </w:tcPr>
+          <w:p>
+            <w:pPr>
+              <w:cnfStyle w:val="000000000000" w:firstRow="0" w:lastRow="0" w:firstColumn="0" w:lastColumn="0" w:oddVBand="0" w:evenVBand="0" w:oddHBand="0" w:evenHBand="0" w:firstRowFirstColumn="0" w:firstRowLastColumn="0" w:lastRowFirstColumn="0" w:lastRowLastColumn="0"/>
+              <w:rPr>
+                <w:sz w:val="14"/>
+              </w:rPr>
+            </w:pPr>
+          </w:p>
+        </w:tc>
+        <w:tc>
+          <w:tcPr>
+            <w:tcW w:w="828" w:type="pct"/>
+            <w:shd w:val="clear" w:color="auto" w:fill="DBE5F1" w:themeFill="accent1" w:themeFillTint="33"/>
+          </w:tcPr>
+          <w:p>
+            <w:pPr>
+              <w:cnfStyle w:val="000000000000" w:firstRow="0" w:lastRow="0" w:firstColumn="0" w:lastColumn="0" w:oddVBand="0" w:evenVBand="0" w:oddHBand="0" w:evenHBand="0" w:firstRowFirstColumn="0" w:firstRowLastColumn="0" w:lastRowFirstColumn="0" w:lastRowLastColumn="0"/>
+              <w:rPr>
+                <w:sz w:val="14"/>
+              </w:rPr>
+            </w:pPr>
           </w:p>
         </w:tc>
       </w:tr>
@@ -1376,7 +1663,7 @@
                 <w:sz w:val="14"/>
               </w:rPr>
               <w:drawing>
-                <wp:anchor distT="0" distB="0" distL="114300" distR="114300" simplePos="0" relativeHeight="251655168" behindDoc="0" locked="0" layoutInCell="1" allowOverlap="1" wp14:anchorId="0ABD8559" wp14:editId="43C8471A">
+                <wp:anchor distT="0" distB="0" distL="114300" distR="114300" simplePos="0" relativeHeight="251652096" behindDoc="0" locked="0" layoutInCell="1" allowOverlap="1" wp14:anchorId="0ABD8559" wp14:editId="334968D5">
                   <wp:simplePos x="2108200" y="2947035"/>
                   <wp:positionH relativeFrom="margin">
                     <wp:align>right</wp:align>
@@ -2737,6 +3024,7 @@
                 <w:b w:val="0"/>
                 <w:sz w:val="14"/>
               </w:rPr>
+              <w:lastRenderedPageBreak/>
               <w:t>/v</w:t>
             </w:r>
             <w:r>
@@ -3495,7 +3783,6 @@
         </w:tc>
       </w:tr>
     </w:tbl>
-    <w:p/>
     <w:p/>
     <w:tbl>
       <w:tblPr>
@@ -3575,7 +3862,7 @@
                 <w:sz w:val="14"/>
               </w:rPr>
               <w:drawing>
-                <wp:anchor distT="0" distB="0" distL="114300" distR="114300" simplePos="0" relativeHeight="251662336" behindDoc="0" locked="0" layoutInCell="1" allowOverlap="1" wp14:anchorId="1389E9B1" wp14:editId="755C8436">
+                <wp:anchor distT="0" distB="0" distL="114300" distR="114300" simplePos="0" relativeHeight="251655168" behindDoc="0" locked="0" layoutInCell="1" allowOverlap="1" wp14:anchorId="1389E9B1" wp14:editId="22478CB2">
                   <wp:simplePos x="4076700" y="786130"/>
                   <wp:positionH relativeFrom="margin">
                     <wp:align>right</wp:align>
@@ -3661,7 +3948,7 @@
                 <w:sz w:val="14"/>
               </w:rPr>
               <w:drawing>
-                <wp:anchor distT="0" distB="0" distL="114300" distR="114300" simplePos="0" relativeHeight="251667456" behindDoc="0" locked="0" layoutInCell="1" allowOverlap="1" wp14:anchorId="33CB790B" wp14:editId="79490EAA">
+                <wp:anchor distT="0" distB="0" distL="114300" distR="114300" simplePos="0" relativeHeight="251657216" behindDoc="0" locked="0" layoutInCell="1" allowOverlap="1" wp14:anchorId="33CB790B" wp14:editId="2DED4FEC">
                   <wp:simplePos x="5806440" y="786130"/>
                   <wp:positionH relativeFrom="margin">
                     <wp:align>right</wp:align>
@@ -3748,7 +4035,7 @@
                 <w:sz w:val="14"/>
               </w:rPr>
               <w:drawing>
-                <wp:anchor distT="0" distB="0" distL="114300" distR="114300" simplePos="0" relativeHeight="251665408" behindDoc="0" locked="0" layoutInCell="1" allowOverlap="1" wp14:anchorId="110B23BB" wp14:editId="02C48420">
+                <wp:anchor distT="0" distB="0" distL="114300" distR="114300" simplePos="0" relativeHeight="251656192" behindDoc="0" locked="0" layoutInCell="1" allowOverlap="1" wp14:anchorId="110B23BB" wp14:editId="041FE09D">
                   <wp:simplePos x="0" y="0"/>
                   <wp:positionH relativeFrom="margin">
                     <wp:align>right</wp:align>
@@ -3835,7 +4122,7 @@
                 <w:sz w:val="14"/>
               </w:rPr>
               <w:drawing>
-                <wp:anchor distT="0" distB="0" distL="114300" distR="114300" simplePos="0" relativeHeight="251660288" behindDoc="0" locked="0" layoutInCell="1" allowOverlap="1" wp14:anchorId="61D64D59" wp14:editId="480D768C">
+                <wp:anchor distT="0" distB="0" distL="114300" distR="114300" simplePos="0" relativeHeight="251654144" behindDoc="0" locked="0" layoutInCell="1" allowOverlap="1" wp14:anchorId="61D64D59" wp14:editId="55F88C46">
                   <wp:simplePos x="0" y="0"/>
                   <wp:positionH relativeFrom="margin">
                     <wp:align>right</wp:align>
@@ -5142,7 +5429,7 @@
                 <w:sz w:val="14"/>
               </w:rPr>
               <w:drawing>
-                <wp:anchor distT="0" distB="0" distL="114300" distR="114300" simplePos="0" relativeHeight="251657216" behindDoc="0" locked="0" layoutInCell="1" allowOverlap="1" wp14:anchorId="39F54253" wp14:editId="4789B82C">
+                <wp:anchor distT="0" distB="0" distL="114300" distR="114300" simplePos="0" relativeHeight="251653120" behindDoc="0" locked="0" layoutInCell="1" allowOverlap="1" wp14:anchorId="39F54253" wp14:editId="3B2A3DD6">
                   <wp:simplePos x="1956435" y="3546475"/>
                   <wp:positionH relativeFrom="margin">
                     <wp:align>right</wp:align>
@@ -6246,6 +6533,437 @@
           </w:p>
         </w:tc>
       </w:tr>
+      <w:tr>
+        <w:tc>
+          <w:tcPr>
+            <w:cnfStyle w:val="001000000000" w:firstRow="0" w:lastRow="0" w:firstColumn="1" w:lastColumn="0" w:oddVBand="0" w:evenVBand="0" w:oddHBand="0" w:evenHBand="0" w:firstRowFirstColumn="0" w:firstRowLastColumn="0" w:lastRowFirstColumn="0" w:lastRowLastColumn="0"/>
+            <w:tcW w:w="1435" w:type="pct"/>
+            <w:shd w:val="clear" w:color="auto" w:fill="EAF1DD" w:themeFill="accent3" w:themeFillTint="33"/>
+          </w:tcPr>
+          <w:p>
+            <w:pPr>
+              <w:rPr>
+                <w:b w:val="0"/>
+                <w:sz w:val="14"/>
+              </w:rPr>
+            </w:pPr>
+            <w:r>
+              <w:rPr>
+                <w:b w:val="0"/>
+                <w:sz w:val="14"/>
+              </w:rPr>
+              <w:t>/v2/logs</w:t>
+            </w:r>
+          </w:p>
+        </w:tc>
+        <w:tc>
+          <w:tcPr>
+            <w:tcW w:w="886" w:type="pct"/>
+            <w:shd w:val="clear" w:color="auto" w:fill="EAF1DD" w:themeFill="accent3" w:themeFillTint="33"/>
+          </w:tcPr>
+          <w:p>
+            <w:pPr>
+              <w:jc w:val="both"/>
+              <w:cnfStyle w:val="000000000000" w:firstRow="0" w:lastRow="0" w:firstColumn="0" w:lastColumn="0" w:oddVBand="0" w:evenVBand="0" w:oddHBand="0" w:evenHBand="0" w:firstRowFirstColumn="0" w:firstRowLastColumn="0" w:lastRowFirstColumn="0" w:lastRowLastColumn="0"/>
+              <w:rPr>
+                <w:bCs/>
+                <w:sz w:val="14"/>
+              </w:rPr>
+            </w:pPr>
+            <w:r>
+              <w:rPr>
+                <w:bCs/>
+                <w:sz w:val="14"/>
+              </w:rPr>
+              <w:t>Get terminal log data</w:t>
+            </w:r>
+          </w:p>
+        </w:tc>
+        <w:tc>
+          <w:tcPr>
+            <w:tcW w:w="886" w:type="pct"/>
+            <w:shd w:val="clear" w:color="auto" w:fill="EAF1DD" w:themeFill="accent3" w:themeFillTint="33"/>
+          </w:tcPr>
+          <w:p>
+            <w:pPr>
+              <w:cnfStyle w:val="000000000000" w:firstRow="0" w:lastRow="0" w:firstColumn="0" w:lastColumn="0" w:oddVBand="0" w:evenVBand="0" w:oddHBand="0" w:evenHBand="0" w:firstRowFirstColumn="0" w:firstRowLastColumn="0" w:lastRowFirstColumn="0" w:lastRowLastColumn="0"/>
+              <w:rPr>
+                <w:bCs/>
+                <w:sz w:val="14"/>
+              </w:rPr>
+            </w:pPr>
+          </w:p>
+        </w:tc>
+        <w:tc>
+          <w:tcPr>
+            <w:tcW w:w="929" w:type="pct"/>
+            <w:shd w:val="clear" w:color="auto" w:fill="EAF1DD" w:themeFill="accent3" w:themeFillTint="33"/>
+          </w:tcPr>
+          <w:p>
+            <w:pPr>
+              <w:cnfStyle w:val="000000000000" w:firstRow="0" w:lastRow="0" w:firstColumn="0" w:lastColumn="0" w:oddVBand="0" w:evenVBand="0" w:oddHBand="0" w:evenHBand="0" w:firstRowFirstColumn="0" w:firstRowLastColumn="0" w:lastRowFirstColumn="0" w:lastRowLastColumn="0"/>
+              <w:rPr>
+                <w:bCs/>
+                <w:sz w:val="14"/>
+              </w:rPr>
+            </w:pPr>
+          </w:p>
+        </w:tc>
+        <w:tc>
+          <w:tcPr>
+            <w:tcW w:w="834" w:type="pct"/>
+            <w:shd w:val="clear" w:color="auto" w:fill="EAF1DD" w:themeFill="accent3" w:themeFillTint="33"/>
+          </w:tcPr>
+          <w:p>
+            <w:pPr>
+              <w:cnfStyle w:val="000000000000" w:firstRow="0" w:lastRow="0" w:firstColumn="0" w:lastColumn="0" w:oddVBand="0" w:evenVBand="0" w:oddHBand="0" w:evenHBand="0" w:firstRowFirstColumn="0" w:firstRowLastColumn="0" w:lastRowFirstColumn="0" w:lastRowLastColumn="0"/>
+              <w:rPr>
+                <w:bCs/>
+                <w:sz w:val="14"/>
+              </w:rPr>
+            </w:pPr>
+          </w:p>
+        </w:tc>
+      </w:tr>
+      <w:tr>
+        <w:tc>
+          <w:tcPr>
+            <w:cnfStyle w:val="001000000000" w:firstRow="0" w:lastRow="0" w:firstColumn="1" w:lastColumn="0" w:oddVBand="0" w:evenVBand="0" w:oddHBand="0" w:evenHBand="0" w:firstRowFirstColumn="0" w:firstRowLastColumn="0" w:lastRowFirstColumn="0" w:lastRowLastColumn="0"/>
+            <w:tcW w:w="1435" w:type="pct"/>
+            <w:shd w:val="clear" w:color="auto" w:fill="DBE5F1" w:themeFill="accent1" w:themeFillTint="33"/>
+          </w:tcPr>
+          <w:p>
+            <w:pPr>
+              <w:ind w:left="180"/>
+              <w:rPr>
+                <w:b w:val="0"/>
+                <w:sz w:val="14"/>
+              </w:rPr>
+            </w:pPr>
+            <w:r>
+              <w:rPr>
+                <w:b w:val="0"/>
+                <w:sz w:val="14"/>
+              </w:rPr>
+              <w:t>/v2/logs/</w:t>
+            </w:r>
+            <w:r>
+              <w:rPr>
+                <w:color w:val="0070C0"/>
+                <w:sz w:val="14"/>
+              </w:rPr>
+              <w:t>{</w:t>
+            </w:r>
+            <w:proofErr w:type="spellStart"/>
+            <w:proofErr w:type="gramStart"/>
+            <w:r>
+              <w:rPr>
+                <w:color w:val="0070C0"/>
+                <w:sz w:val="14"/>
+              </w:rPr>
+              <w:t>logType</w:t>
+            </w:r>
+            <w:r>
+              <w:rPr>
+                <w:color w:val="0070C0"/>
+                <w:sz w:val="14"/>
+              </w:rPr>
+              <w:t>:</w:t>
+            </w:r>
+            <w:r>
+              <w:rPr>
+                <w:color w:val="0070C0"/>
+                <w:sz w:val="14"/>
+              </w:rPr>
+              <w:t>string</w:t>
+            </w:r>
+            <w:proofErr w:type="spellEnd"/>
+            <w:proofErr w:type="gramEnd"/>
+            <w:r>
+              <w:rPr>
+                <w:color w:val="0070C0"/>
+                <w:sz w:val="14"/>
+              </w:rPr>
+              <w:t>}</w:t>
+            </w:r>
+          </w:p>
+          <w:p>
+            <w:pPr>
+              <w:ind w:left="180"/>
+              <w:rPr>
+                <w:b w:val="0"/>
+                <w:sz w:val="14"/>
+              </w:rPr>
+            </w:pPr>
+            <w:r>
+              <w:rPr>
+                <w:b w:val="0"/>
+                <w:sz w:val="14"/>
+              </w:rPr>
+              <w:t xml:space="preserve"> </w:t>
+            </w:r>
+          </w:p>
+          <w:p>
+            <w:pPr>
+              <w:ind w:left="180"/>
+              <w:rPr>
+                <w:b w:val="0"/>
+                <w:sz w:val="14"/>
+              </w:rPr>
+            </w:pPr>
+            <w:r>
+              <w:rPr>
+                <w:b w:val="0"/>
+                <w:sz w:val="14"/>
+              </w:rPr>
+              <w:t>ex.)</w:t>
+            </w:r>
+          </w:p>
+          <w:p>
+            <w:pPr>
+              <w:ind w:left="180"/>
+              <w:rPr>
+                <w:b w:val="0"/>
+                <w:i/>
+                <w:sz w:val="14"/>
+              </w:rPr>
+            </w:pPr>
+            <w:r>
+              <w:rPr>
+                <w:b w:val="0"/>
+                <w:i/>
+                <w:sz w:val="14"/>
+              </w:rPr>
+              <w:t>/v2/logs/tenant/</w:t>
+            </w:r>
+            <w:proofErr w:type="spellStart"/>
+            <w:r>
+              <w:rPr>
+                <w:b w:val="0"/>
+                <w:i/>
+                <w:sz w:val="14"/>
+              </w:rPr>
+              <w:t>pos</w:t>
+            </w:r>
+            <w:proofErr w:type="spellEnd"/>
+            <w:r>
+              <w:rPr>
+                <w:b w:val="0"/>
+                <w:i/>
+                <w:sz w:val="14"/>
+              </w:rPr>
+              <w:t>/</w:t>
+            </w:r>
+            <w:r>
+              <w:rPr>
+                <w:i/>
+                <w:color w:val="0070C0"/>
+                <w:sz w:val="14"/>
+              </w:rPr>
+              <w:t>#</w:t>
+            </w:r>
+            <w:r>
+              <w:rPr>
+                <w:b w:val="0"/>
+                <w:i/>
+                <w:sz w:val="14"/>
+              </w:rPr>
+              <w:t>/</w:t>
+            </w:r>
+          </w:p>
+        </w:tc>
+        <w:tc>
+          <w:tcPr>
+            <w:tcW w:w="886" w:type="pct"/>
+            <w:shd w:val="clear" w:color="auto" w:fill="DBE5F1" w:themeFill="accent1" w:themeFillTint="33"/>
+          </w:tcPr>
+          <w:p>
+            <w:pPr>
+              <w:jc w:val="both"/>
+              <w:cnfStyle w:val="000000000000" w:firstRow="0" w:lastRow="0" w:firstColumn="0" w:lastColumn="0" w:oddVBand="0" w:evenVBand="0" w:oddHBand="0" w:evenHBand="0" w:firstRowFirstColumn="0" w:firstRowLastColumn="0" w:lastRowFirstColumn="0" w:lastRowLastColumn="0"/>
+              <w:rPr>
+                <w:sz w:val="14"/>
+              </w:rPr>
+            </w:pPr>
+            <w:r>
+              <w:rPr>
+                <w:sz w:val="14"/>
+              </w:rPr>
+              <w:t xml:space="preserve">Get terminal log data </w:t>
+            </w:r>
+            <w:r>
+              <w:rPr>
+                <w:sz w:val="14"/>
+              </w:rPr>
+              <w:t xml:space="preserve">for given </w:t>
+            </w:r>
+            <w:proofErr w:type="spellStart"/>
+            <w:r>
+              <w:rPr>
+                <w:sz w:val="14"/>
+              </w:rPr>
+              <w:t>logType</w:t>
+            </w:r>
+            <w:proofErr w:type="spellEnd"/>
+          </w:p>
+          <w:p>
+            <w:pPr>
+              <w:cnfStyle w:val="000000000000" w:firstRow="0" w:lastRow="0" w:firstColumn="0" w:lastColumn="0" w:oddVBand="0" w:evenVBand="0" w:oddHBand="0" w:evenHBand="0" w:firstRowFirstColumn="0" w:firstRowLastColumn="0" w:lastRowFirstColumn="0" w:lastRowLastColumn="0"/>
+              <w:rPr>
+                <w:sz w:val="14"/>
+              </w:rPr>
+            </w:pPr>
+          </w:p>
+          <w:p>
+            <w:pPr>
+              <w:ind w:left="94"/>
+              <w:cnfStyle w:val="000000000000" w:firstRow="0" w:lastRow="0" w:firstColumn="0" w:lastColumn="0" w:oddVBand="0" w:evenVBand="0" w:oddHBand="0" w:evenHBand="0" w:firstRowFirstColumn="0" w:firstRowLastColumn="0" w:lastRowFirstColumn="0" w:lastRowLastColumn="0"/>
+              <w:rPr>
+                <w:sz w:val="14"/>
+              </w:rPr>
+            </w:pPr>
+            <w:r>
+              <w:rPr>
+                <w:sz w:val="14"/>
+              </w:rPr>
+              <w:t xml:space="preserve">Possible parameters: </w:t>
+            </w:r>
+          </w:p>
+          <w:p>
+            <w:pPr>
+              <w:ind w:left="274"/>
+              <w:cnfStyle w:val="000000000000" w:firstRow="0" w:lastRow="0" w:firstColumn="0" w:lastColumn="0" w:oddVBand="0" w:evenVBand="0" w:oddHBand="0" w:evenHBand="0" w:firstRowFirstColumn="0" w:firstRowLastColumn="0" w:lastRowFirstColumn="0" w:lastRowLastColumn="0"/>
+              <w:rPr>
+                <w:sz w:val="14"/>
+              </w:rPr>
+            </w:pPr>
+            <w:proofErr w:type="spellStart"/>
+            <w:proofErr w:type="gramStart"/>
+            <w:r>
+              <w:rPr>
+                <w:b/>
+                <w:i/>
+                <w:sz w:val="14"/>
+              </w:rPr>
+              <w:t>pos</w:t>
+            </w:r>
+            <w:proofErr w:type="spellEnd"/>
+            <w:r>
+              <w:rPr>
+                <w:b/>
+                <w:i/>
+                <w:sz w:val="14"/>
+              </w:rPr>
+              <w:t xml:space="preserve"> :</w:t>
+            </w:r>
+            <w:proofErr w:type="gramEnd"/>
+            <w:r>
+              <w:rPr>
+                <w:b/>
+                <w:i/>
+                <w:sz w:val="14"/>
+              </w:rPr>
+              <w:t xml:space="preserve"> </w:t>
+            </w:r>
+            <w:proofErr w:type="spellStart"/>
+            <w:r>
+              <w:rPr>
+                <w:b/>
+                <w:i/>
+                <w:sz w:val="14"/>
+              </w:rPr>
+              <w:t>int</w:t>
+            </w:r>
+            <w:proofErr w:type="spellEnd"/>
+            <w:r>
+              <w:rPr>
+                <w:b/>
+                <w:i/>
+                <w:sz w:val="14"/>
+              </w:rPr>
+              <w:t>,</w:t>
+            </w:r>
+            <w:r>
+              <w:rPr>
+                <w:b/>
+                <w:i/>
+                <w:sz w:val="14"/>
+              </w:rPr>
+              <w:t xml:space="preserve"> </w:t>
+            </w:r>
+            <w:r>
+              <w:rPr>
+                <w:sz w:val="14"/>
+              </w:rPr>
+              <w:t>(</w:t>
+            </w:r>
+            <w:r>
+              <w:rPr>
+                <w:i/>
+                <w:sz w:val="14"/>
+              </w:rPr>
+              <w:t>opt</w:t>
+            </w:r>
+            <w:r>
+              <w:rPr>
+                <w:sz w:val="14"/>
+              </w:rPr>
+              <w:t>)</w:t>
+            </w:r>
+          </w:p>
+          <w:p>
+            <w:pPr>
+              <w:jc w:val="both"/>
+              <w:cnfStyle w:val="000000000000" w:firstRow="0" w:lastRow="0" w:firstColumn="0" w:lastColumn="0" w:oddVBand="0" w:evenVBand="0" w:oddHBand="0" w:evenHBand="0" w:firstRowFirstColumn="0" w:firstRowLastColumn="0" w:lastRowFirstColumn="0" w:lastRowLastColumn="0"/>
+              <w:rPr>
+                <w:sz w:val="14"/>
+              </w:rPr>
+            </w:pPr>
+          </w:p>
+        </w:tc>
+        <w:tc>
+          <w:tcPr>
+            <w:tcW w:w="886" w:type="pct"/>
+            <w:shd w:val="clear" w:color="auto" w:fill="DBE5F1" w:themeFill="accent1" w:themeFillTint="33"/>
+          </w:tcPr>
+          <w:p>
+            <w:pPr>
+              <w:cnfStyle w:val="000000000000" w:firstRow="0" w:lastRow="0" w:firstColumn="0" w:lastColumn="0" w:oddVBand="0" w:evenVBand="0" w:oddHBand="0" w:evenHBand="0" w:firstRowFirstColumn="0" w:firstRowLastColumn="0" w:lastRowFirstColumn="0" w:lastRowLastColumn="0"/>
+              <w:rPr>
+                <w:sz w:val="14"/>
+              </w:rPr>
+            </w:pPr>
+          </w:p>
+        </w:tc>
+        <w:tc>
+          <w:tcPr>
+            <w:tcW w:w="929" w:type="pct"/>
+            <w:shd w:val="clear" w:color="auto" w:fill="DBE5F1" w:themeFill="accent1" w:themeFillTint="33"/>
+          </w:tcPr>
+          <w:p>
+            <w:pPr>
+              <w:cnfStyle w:val="000000000000" w:firstRow="0" w:lastRow="0" w:firstColumn="0" w:lastColumn="0" w:oddVBand="0" w:evenVBand="0" w:oddHBand="0" w:evenHBand="0" w:firstRowFirstColumn="0" w:firstRowLastColumn="0" w:lastRowFirstColumn="0" w:lastRowLastColumn="0"/>
+              <w:rPr>
+                <w:sz w:val="14"/>
+              </w:rPr>
+            </w:pPr>
+          </w:p>
+        </w:tc>
+        <w:tc>
+          <w:tcPr>
+            <w:tcW w:w="834" w:type="pct"/>
+            <w:shd w:val="clear" w:color="auto" w:fill="DBE5F1" w:themeFill="accent1" w:themeFillTint="33"/>
+          </w:tcPr>
+          <w:p>
+            <w:pPr>
+              <w:cnfStyle w:val="000000000000" w:firstRow="0" w:lastRow="0" w:firstColumn="0" w:lastColumn="0" w:oddVBand="0" w:evenVBand="0" w:oddHBand="0" w:evenHBand="0" w:firstRowFirstColumn="0" w:firstRowLastColumn="0" w:lastRowFirstColumn="0" w:lastRowLastColumn="0"/>
+              <w:rPr>
+                <w:sz w:val="14"/>
+              </w:rPr>
+            </w:pPr>
+          </w:p>
+        </w:tc>
+      </w:tr>
     </w:tbl>
     <w:p>
       <w:pPr>
@@ -6267,23 +6985,6 @@
           <w:b/>
           <w:sz w:val="28"/>
         </w:rPr>
-        <w:br w:type="page"/>
-      </w:r>
-    </w:p>
-    <w:p>
-      <w:pPr>
-        <w:outlineLvl w:val="0"/>
-        <w:rPr>
-          <w:b/>
-          <w:sz w:val="28"/>
-        </w:rPr>
-      </w:pPr>
-      <w:r>
-        <w:rPr>
-          <w:b/>
-          <w:sz w:val="28"/>
-        </w:rPr>
-        <w:lastRenderedPageBreak/>
         <w:t>RESTful API</w:t>
       </w:r>
       <w:r>
@@ -6380,7 +7081,7 @@
                 <w:sz w:val="14"/>
               </w:rPr>
               <w:drawing>
-                <wp:anchor distT="0" distB="0" distL="114300" distR="114300" simplePos="0" relativeHeight="251681792" behindDoc="0" locked="0" layoutInCell="1" allowOverlap="1" wp14:anchorId="75E19A13" wp14:editId="16B07606">
+                <wp:anchor distT="0" distB="0" distL="114300" distR="114300" simplePos="0" relativeHeight="251664384" behindDoc="0" locked="0" layoutInCell="1" allowOverlap="1" wp14:anchorId="75E19A13" wp14:editId="5E92FD80">
                   <wp:simplePos x="0" y="0"/>
                   <wp:positionH relativeFrom="margin">
                     <wp:align>right</wp:align>
@@ -7178,7 +7879,7 @@
                 <w:sz w:val="14"/>
               </w:rPr>
               <w:drawing>
-                <wp:anchor distT="0" distB="0" distL="114300" distR="114300" simplePos="0" relativeHeight="251679744" behindDoc="0" locked="0" layoutInCell="1" allowOverlap="1" wp14:anchorId="0099E12C" wp14:editId="43AD63DC">
+                <wp:anchor distT="0" distB="0" distL="114300" distR="114300" simplePos="0" relativeHeight="251663360" behindDoc="0" locked="0" layoutInCell="1" allowOverlap="1" wp14:anchorId="0099E12C" wp14:editId="481411A2">
                   <wp:simplePos x="0" y="0"/>
                   <wp:positionH relativeFrom="margin">
                     <wp:align>right</wp:align>
@@ -8587,7 +9288,7 @@
                 <w:sz w:val="14"/>
               </w:rPr>
               <w:drawing>
-                <wp:anchor distT="0" distB="0" distL="114300" distR="114300" simplePos="0" relativeHeight="251671552" behindDoc="0" locked="0" layoutInCell="1" allowOverlap="1" wp14:anchorId="30EFD883" wp14:editId="22A978D2">
+                <wp:anchor distT="0" distB="0" distL="114300" distR="114300" simplePos="0" relativeHeight="251659264" behindDoc="0" locked="0" layoutInCell="1" allowOverlap="1" wp14:anchorId="30EFD883" wp14:editId="44F5508A">
                   <wp:simplePos x="0" y="0"/>
                   <wp:positionH relativeFrom="margin">
                     <wp:align>right</wp:align>
@@ -8674,7 +9375,7 @@
                 <w:sz w:val="14"/>
               </w:rPr>
               <w:drawing>
-                <wp:anchor distT="0" distB="0" distL="114300" distR="114300" simplePos="0" relativeHeight="251673600" behindDoc="0" locked="0" layoutInCell="1" allowOverlap="1" wp14:anchorId="0CD1DC16" wp14:editId="586F6B3F">
+                <wp:anchor distT="0" distB="0" distL="114300" distR="114300" simplePos="0" relativeHeight="251660288" behindDoc="0" locked="0" layoutInCell="1" allowOverlap="1" wp14:anchorId="0CD1DC16" wp14:editId="121F8C10">
                   <wp:simplePos x="0" y="0"/>
                   <wp:positionH relativeFrom="margin">
                     <wp:align>right</wp:align>
@@ -8761,7 +9462,7 @@
                 <w:sz w:val="14"/>
               </w:rPr>
               <w:drawing>
-                <wp:anchor distT="0" distB="0" distL="114300" distR="114300" simplePos="0" relativeHeight="251675648" behindDoc="0" locked="0" layoutInCell="1" allowOverlap="1" wp14:anchorId="21032767" wp14:editId="77A755B5">
+                <wp:anchor distT="0" distB="0" distL="114300" distR="114300" simplePos="0" relativeHeight="251661312" behindDoc="0" locked="0" layoutInCell="1" allowOverlap="1" wp14:anchorId="21032767" wp14:editId="5F4CF1B1">
                   <wp:simplePos x="0" y="0"/>
                   <wp:positionH relativeFrom="margin">
                     <wp:align>right</wp:align>
@@ -8848,7 +9549,7 @@
                 <w:sz w:val="14"/>
               </w:rPr>
               <w:drawing>
-                <wp:anchor distT="0" distB="0" distL="114300" distR="114300" simplePos="0" relativeHeight="251677696" behindDoc="0" locked="0" layoutInCell="1" allowOverlap="1" wp14:anchorId="62AF17C1" wp14:editId="6C035E63">
+                <wp:anchor distT="0" distB="0" distL="114300" distR="114300" simplePos="0" relativeHeight="251662336" behindDoc="0" locked="0" layoutInCell="1" allowOverlap="1" wp14:anchorId="62AF17C1" wp14:editId="25E0EFC4">
                   <wp:simplePos x="0" y="0"/>
                   <wp:positionH relativeFrom="margin">
                     <wp:align>right</wp:align>
@@ -9239,6 +9940,35 @@
               <w:rPr>
                 <w:sz w:val="14"/>
               </w:rPr>
+              <w:t>regcount</w:t>
+            </w:r>
+            <w:proofErr w:type="spellEnd"/>
+            <w:r>
+              <w:rPr>
+                <w:sz w:val="14"/>
+              </w:rPr>
+              <w:t>”,</w:t>
+            </w:r>
+          </w:p>
+          <w:p>
+            <w:pPr>
+              <w:ind w:left="310"/>
+              <w:cnfStyle w:val="000000000000" w:firstRow="0" w:lastRow="0" w:firstColumn="0" w:lastColumn="0" w:oddVBand="0" w:evenVBand="0" w:oddHBand="0" w:evenHBand="0" w:firstRowFirstColumn="0" w:firstRowLastColumn="0" w:lastRowFirstColumn="0" w:lastRowLastColumn="0"/>
+              <w:rPr>
+                <w:sz w:val="14"/>
+              </w:rPr>
+            </w:pPr>
+            <w:r>
+              <w:rPr>
+                <w:sz w:val="14"/>
+              </w:rPr>
+              <w:t>“</w:t>
+            </w:r>
+            <w:proofErr w:type="spellStart"/>
+            <w:r>
+              <w:rPr>
+                <w:sz w:val="14"/>
+              </w:rPr>
               <w:t>provider_keys</w:t>
             </w:r>
             <w:proofErr w:type="spellEnd"/>
@@ -9746,11 +10476,11 @@
         <w:tblLook w:val="04A0" w:firstRow="1" w:lastRow="0" w:firstColumn="1" w:lastColumn="0" w:noHBand="0" w:noVBand="1"/>
       </w:tblPr>
       <w:tblGrid>
-        <w:gridCol w:w="4186"/>
-        <w:gridCol w:w="2582"/>
-        <w:gridCol w:w="2582"/>
-        <w:gridCol w:w="2702"/>
-        <w:gridCol w:w="2430"/>
+        <w:gridCol w:w="4185"/>
+        <w:gridCol w:w="2581"/>
+        <w:gridCol w:w="2581"/>
+        <w:gridCol w:w="2708"/>
+        <w:gridCol w:w="2427"/>
       </w:tblGrid>
       <w:tr>
         <w:trPr>
@@ -9759,7 +10489,7 @@
         <w:tc>
           <w:tcPr>
             <w:cnfStyle w:val="001000000000" w:firstRow="0" w:lastRow="0" w:firstColumn="1" w:lastColumn="0" w:oddVBand="0" w:evenVBand="0" w:oddHBand="0" w:evenHBand="0" w:firstRowFirstColumn="0" w:firstRowLastColumn="0" w:lastRowFirstColumn="0" w:lastRowLastColumn="0"/>
-            <w:tcW w:w="1437" w:type="pct"/>
+            <w:tcW w:w="1445" w:type="pct"/>
             <w:shd w:val="clear" w:color="auto" w:fill="4F81BD" w:themeFill="accent1"/>
           </w:tcPr>
           <w:p>
@@ -9777,7 +10507,6 @@
                 <w:color w:val="FFFFFF" w:themeColor="background1"/>
                 <w:sz w:val="14"/>
               </w:rPr>
-              <w:lastRenderedPageBreak/>
               <w:t xml:space="preserve">Tenant </w:t>
             </w:r>
             <w:proofErr w:type="spellStart"/>
@@ -9798,7 +10527,7 @@
                 <w:sz w:val="14"/>
               </w:rPr>
               <w:drawing>
-                <wp:anchor distT="0" distB="0" distL="114300" distR="114300" simplePos="0" relativeHeight="251669504" behindDoc="0" locked="0" layoutInCell="1" allowOverlap="1" wp14:anchorId="48C5CE5F" wp14:editId="5A1B0D87">
+                <wp:anchor distT="0" distB="0" distL="114300" distR="114300" simplePos="0" relativeHeight="251658240" behindDoc="0" locked="0" layoutInCell="1" allowOverlap="1" wp14:anchorId="48C5CE5F" wp14:editId="415AEB39">
                   <wp:simplePos x="0" y="0"/>
                   <wp:positionH relativeFrom="margin">
                     <wp:align>right</wp:align>
@@ -9851,7 +10580,7 @@
         </w:tc>
         <w:tc>
           <w:tcPr>
-            <w:tcW w:w="886" w:type="pct"/>
+            <w:tcW w:w="891" w:type="pct"/>
             <w:shd w:val="clear" w:color="auto" w:fill="4F81BD" w:themeFill="accent1"/>
           </w:tcPr>
           <w:p>
@@ -9874,7 +10603,7 @@
         </w:tc>
         <w:tc>
           <w:tcPr>
-            <w:tcW w:w="886" w:type="pct"/>
+            <w:tcW w:w="891" w:type="pct"/>
             <w:shd w:val="clear" w:color="auto" w:fill="4F81BD" w:themeFill="accent1"/>
           </w:tcPr>
           <w:p>
@@ -9897,7 +10626,7 @@
         </w:tc>
         <w:tc>
           <w:tcPr>
-            <w:tcW w:w="928" w:type="pct"/>
+            <w:tcW w:w="935" w:type="pct"/>
             <w:shd w:val="clear" w:color="auto" w:fill="4F81BD" w:themeFill="accent1"/>
           </w:tcPr>
           <w:p>
@@ -9920,7 +10649,7 @@
         </w:tc>
         <w:tc>
           <w:tcPr>
-            <w:tcW w:w="834" w:type="pct"/>
+            <w:tcW w:w="838" w:type="pct"/>
             <w:shd w:val="clear" w:color="auto" w:fill="4F81BD" w:themeFill="accent1"/>
           </w:tcPr>
           <w:p>
@@ -9946,7 +10675,7 @@
         <w:tc>
           <w:tcPr>
             <w:cnfStyle w:val="001000000000" w:firstRow="0" w:lastRow="0" w:firstColumn="1" w:lastColumn="0" w:oddVBand="0" w:evenVBand="0" w:oddHBand="0" w:evenHBand="0" w:firstRowFirstColumn="0" w:firstRowLastColumn="0" w:lastRowFirstColumn="0" w:lastRowLastColumn="0"/>
-            <w:tcW w:w="1437" w:type="pct"/>
+            <w:tcW w:w="1445" w:type="pct"/>
             <w:shd w:val="clear" w:color="auto" w:fill="EAF1DD" w:themeFill="accent3" w:themeFillTint="33"/>
           </w:tcPr>
           <w:p>
@@ -9967,7 +10696,7 @@
         </w:tc>
         <w:tc>
           <w:tcPr>
-            <w:tcW w:w="886" w:type="pct"/>
+            <w:tcW w:w="891" w:type="pct"/>
             <w:shd w:val="clear" w:color="auto" w:fill="EAF1DD" w:themeFill="accent3" w:themeFillTint="33"/>
           </w:tcPr>
           <w:p>
@@ -10056,7 +10785,7 @@
         </w:tc>
         <w:tc>
           <w:tcPr>
-            <w:tcW w:w="886" w:type="pct"/>
+            <w:tcW w:w="891" w:type="pct"/>
             <w:shd w:val="clear" w:color="auto" w:fill="EAF1DD" w:themeFill="accent3" w:themeFillTint="33"/>
           </w:tcPr>
           <w:p>
@@ -10070,7 +10799,7 @@
         </w:tc>
         <w:tc>
           <w:tcPr>
-            <w:tcW w:w="928" w:type="pct"/>
+            <w:tcW w:w="935" w:type="pct"/>
             <w:shd w:val="clear" w:color="auto" w:fill="EAF1DD" w:themeFill="accent3" w:themeFillTint="33"/>
           </w:tcPr>
           <w:p>
@@ -10084,7 +10813,7 @@
         </w:tc>
         <w:tc>
           <w:tcPr>
-            <w:tcW w:w="834" w:type="pct"/>
+            <w:tcW w:w="838" w:type="pct"/>
             <w:shd w:val="clear" w:color="auto" w:fill="EAF1DD" w:themeFill="accent3" w:themeFillTint="33"/>
           </w:tcPr>
           <w:p>
@@ -10101,7 +10830,7 @@
         <w:tc>
           <w:tcPr>
             <w:cnfStyle w:val="001000000000" w:firstRow="0" w:lastRow="0" w:firstColumn="1" w:lastColumn="0" w:oddVBand="0" w:evenVBand="0" w:oddHBand="0" w:evenHBand="0" w:firstRowFirstColumn="0" w:firstRowLastColumn="0" w:lastRowFirstColumn="0" w:lastRowLastColumn="0"/>
-            <w:tcW w:w="1437" w:type="pct"/>
+            <w:tcW w:w="1445" w:type="pct"/>
             <w:shd w:val="clear" w:color="auto" w:fill="DBE5F1" w:themeFill="accent1" w:themeFillTint="33"/>
           </w:tcPr>
           <w:p>
@@ -10146,7 +10875,7 @@
         </w:tc>
         <w:tc>
           <w:tcPr>
-            <w:tcW w:w="886" w:type="pct"/>
+            <w:tcW w:w="891" w:type="pct"/>
             <w:shd w:val="clear" w:color="auto" w:fill="DBE5F1" w:themeFill="accent1" w:themeFillTint="33"/>
           </w:tcPr>
           <w:p>
@@ -10433,7 +11162,7 @@
         </w:tc>
         <w:tc>
           <w:tcPr>
-            <w:tcW w:w="886" w:type="pct"/>
+            <w:tcW w:w="891" w:type="pct"/>
             <w:shd w:val="clear" w:color="auto" w:fill="DBE5F1" w:themeFill="accent1" w:themeFillTint="33"/>
           </w:tcPr>
           <w:p>
@@ -10459,7 +11188,7 @@
         </w:tc>
         <w:tc>
           <w:tcPr>
-            <w:tcW w:w="928" w:type="pct"/>
+            <w:tcW w:w="935" w:type="pct"/>
             <w:shd w:val="clear" w:color="auto" w:fill="DBE5F1" w:themeFill="accent1" w:themeFillTint="33"/>
           </w:tcPr>
           <w:p>
@@ -10485,7 +11214,7 @@
         </w:tc>
         <w:tc>
           <w:tcPr>
-            <w:tcW w:w="834" w:type="pct"/>
+            <w:tcW w:w="838" w:type="pct"/>
             <w:shd w:val="clear" w:color="auto" w:fill="DBE5F1" w:themeFill="accent1" w:themeFillTint="33"/>
           </w:tcPr>
           <w:p>
@@ -10507,6 +11236,376 @@
               </w:rPr>
               <w:t>{}</w:t>
             </w:r>
+          </w:p>
+        </w:tc>
+      </w:tr>
+      <w:tr>
+        <w:tc>
+          <w:tcPr>
+            <w:cnfStyle w:val="001000000000" w:firstRow="0" w:lastRow="0" w:firstColumn="1" w:lastColumn="0" w:oddVBand="0" w:evenVBand="0" w:oddHBand="0" w:evenHBand="0" w:firstRowFirstColumn="0" w:firstRowLastColumn="0" w:lastRowFirstColumn="0" w:lastRowLastColumn="0"/>
+            <w:tcW w:w="1445" w:type="pct"/>
+            <w:shd w:val="clear" w:color="auto" w:fill="EAF1DD" w:themeFill="accent3" w:themeFillTint="33"/>
+          </w:tcPr>
+          <w:p>
+            <w:pPr>
+              <w:rPr>
+                <w:b w:val="0"/>
+                <w:sz w:val="14"/>
+              </w:rPr>
+            </w:pPr>
+            <w:r>
+              <w:rPr>
+                <w:b w:val="0"/>
+                <w:sz w:val="14"/>
+              </w:rPr>
+              <w:t>/v2/logs</w:t>
+            </w:r>
+          </w:p>
+        </w:tc>
+        <w:tc>
+          <w:tcPr>
+            <w:tcW w:w="891" w:type="pct"/>
+            <w:shd w:val="clear" w:color="auto" w:fill="EAF1DD" w:themeFill="accent3" w:themeFillTint="33"/>
+          </w:tcPr>
+          <w:p>
+            <w:pPr>
+              <w:jc w:val="both"/>
+              <w:cnfStyle w:val="000000000000" w:firstRow="0" w:lastRow="0" w:firstColumn="0" w:lastColumn="0" w:oddVBand="0" w:evenVBand="0" w:oddHBand="0" w:evenHBand="0" w:firstRowFirstColumn="0" w:firstRowLastColumn="0" w:lastRowFirstColumn="0" w:lastRowLastColumn="0"/>
+              <w:rPr>
+                <w:bCs/>
+                <w:sz w:val="14"/>
+              </w:rPr>
+            </w:pPr>
+          </w:p>
+        </w:tc>
+        <w:tc>
+          <w:tcPr>
+            <w:tcW w:w="891" w:type="pct"/>
+            <w:shd w:val="clear" w:color="auto" w:fill="EAF1DD" w:themeFill="accent3" w:themeFillTint="33"/>
+          </w:tcPr>
+          <w:p>
+            <w:pPr>
+              <w:cnfStyle w:val="000000000000" w:firstRow="0" w:lastRow="0" w:firstColumn="0" w:lastColumn="0" w:oddVBand="0" w:evenVBand="0" w:oddHBand="0" w:evenHBand="0" w:firstRowFirstColumn="0" w:firstRowLastColumn="0" w:lastRowFirstColumn="0" w:lastRowLastColumn="0"/>
+              <w:rPr>
+                <w:bCs/>
+                <w:sz w:val="14"/>
+              </w:rPr>
+            </w:pPr>
+          </w:p>
+        </w:tc>
+        <w:tc>
+          <w:tcPr>
+            <w:tcW w:w="935" w:type="pct"/>
+            <w:shd w:val="clear" w:color="auto" w:fill="EAF1DD" w:themeFill="accent3" w:themeFillTint="33"/>
+          </w:tcPr>
+          <w:p>
+            <w:pPr>
+              <w:cnfStyle w:val="000000000000" w:firstRow="0" w:lastRow="0" w:firstColumn="0" w:lastColumn="0" w:oddVBand="0" w:evenVBand="0" w:oddHBand="0" w:evenHBand="0" w:firstRowFirstColumn="0" w:firstRowLastColumn="0" w:lastRowFirstColumn="0" w:lastRowLastColumn="0"/>
+              <w:rPr>
+                <w:bCs/>
+                <w:sz w:val="14"/>
+              </w:rPr>
+            </w:pPr>
+          </w:p>
+        </w:tc>
+        <w:tc>
+          <w:tcPr>
+            <w:tcW w:w="838" w:type="pct"/>
+            <w:shd w:val="clear" w:color="auto" w:fill="EAF1DD" w:themeFill="accent3" w:themeFillTint="33"/>
+          </w:tcPr>
+          <w:p>
+            <w:pPr>
+              <w:cnfStyle w:val="000000000000" w:firstRow="0" w:lastRow="0" w:firstColumn="0" w:lastColumn="0" w:oddVBand="0" w:evenVBand="0" w:oddHBand="0" w:evenHBand="0" w:firstRowFirstColumn="0" w:firstRowLastColumn="0" w:lastRowFirstColumn="0" w:lastRowLastColumn="0"/>
+              <w:rPr>
+                <w:bCs/>
+                <w:sz w:val="14"/>
+              </w:rPr>
+            </w:pPr>
+          </w:p>
+        </w:tc>
+      </w:tr>
+      <w:tr>
+        <w:tc>
+          <w:tcPr>
+            <w:cnfStyle w:val="001000000000" w:firstRow="0" w:lastRow="0" w:firstColumn="1" w:lastColumn="0" w:oddVBand="0" w:evenVBand="0" w:oddHBand="0" w:evenHBand="0" w:firstRowFirstColumn="0" w:firstRowLastColumn="0" w:lastRowFirstColumn="0" w:lastRowLastColumn="0"/>
+            <w:tcW w:w="1445" w:type="pct"/>
+            <w:shd w:val="clear" w:color="auto" w:fill="DBE5F1" w:themeFill="accent1" w:themeFillTint="33"/>
+          </w:tcPr>
+          <w:p>
+            <w:pPr>
+              <w:ind w:left="180"/>
+              <w:rPr>
+                <w:b w:val="0"/>
+                <w:sz w:val="14"/>
+              </w:rPr>
+            </w:pPr>
+            <w:r>
+              <w:rPr>
+                <w:b w:val="0"/>
+                <w:sz w:val="14"/>
+              </w:rPr>
+              <w:t>/v2/logs/</w:t>
+            </w:r>
+            <w:r>
+              <w:rPr>
+                <w:color w:val="0070C0"/>
+                <w:sz w:val="14"/>
+              </w:rPr>
+              <w:t>{</w:t>
+            </w:r>
+            <w:proofErr w:type="spellStart"/>
+            <w:proofErr w:type="gramStart"/>
+            <w:r>
+              <w:rPr>
+                <w:color w:val="0070C0"/>
+                <w:sz w:val="14"/>
+              </w:rPr>
+              <w:t>logType</w:t>
+            </w:r>
+            <w:r>
+              <w:rPr>
+                <w:color w:val="0070C0"/>
+                <w:sz w:val="14"/>
+              </w:rPr>
+              <w:t>:</w:t>
+            </w:r>
+            <w:r>
+              <w:rPr>
+                <w:color w:val="0070C0"/>
+                <w:sz w:val="14"/>
+              </w:rPr>
+              <w:t>string</w:t>
+            </w:r>
+            <w:proofErr w:type="spellEnd"/>
+            <w:proofErr w:type="gramEnd"/>
+            <w:r>
+              <w:rPr>
+                <w:color w:val="0070C0"/>
+                <w:sz w:val="14"/>
+              </w:rPr>
+              <w:t>}</w:t>
+            </w:r>
+          </w:p>
+          <w:p>
+            <w:pPr>
+              <w:ind w:left="180"/>
+              <w:rPr>
+                <w:b w:val="0"/>
+                <w:sz w:val="14"/>
+              </w:rPr>
+            </w:pPr>
+            <w:r>
+              <w:rPr>
+                <w:b w:val="0"/>
+                <w:sz w:val="14"/>
+              </w:rPr>
+              <w:t xml:space="preserve"> </w:t>
+            </w:r>
+          </w:p>
+          <w:p>
+            <w:pPr>
+              <w:ind w:left="180"/>
+              <w:rPr>
+                <w:b w:val="0"/>
+                <w:sz w:val="14"/>
+              </w:rPr>
+            </w:pPr>
+            <w:r>
+              <w:rPr>
+                <w:b w:val="0"/>
+                <w:sz w:val="14"/>
+              </w:rPr>
+              <w:t>ex.)</w:t>
+            </w:r>
+          </w:p>
+          <w:p>
+            <w:pPr>
+              <w:ind w:left="180"/>
+              <w:rPr>
+                <w:b w:val="0"/>
+                <w:i/>
+                <w:sz w:val="14"/>
+              </w:rPr>
+            </w:pPr>
+            <w:r>
+              <w:rPr>
+                <w:b w:val="0"/>
+                <w:i/>
+                <w:sz w:val="14"/>
+              </w:rPr>
+              <w:t>/v2/logs/tenant/</w:t>
+            </w:r>
+            <w:proofErr w:type="spellStart"/>
+            <w:r>
+              <w:rPr>
+                <w:b w:val="0"/>
+                <w:i/>
+                <w:sz w:val="14"/>
+              </w:rPr>
+              <w:t>pos</w:t>
+            </w:r>
+            <w:proofErr w:type="spellEnd"/>
+            <w:r>
+              <w:rPr>
+                <w:b w:val="0"/>
+                <w:i/>
+                <w:sz w:val="14"/>
+              </w:rPr>
+              <w:t>/</w:t>
+            </w:r>
+            <w:r>
+              <w:rPr>
+                <w:i/>
+                <w:color w:val="0070C0"/>
+                <w:sz w:val="14"/>
+              </w:rPr>
+              <w:t>#</w:t>
+            </w:r>
+            <w:r>
+              <w:rPr>
+                <w:b w:val="0"/>
+                <w:i/>
+                <w:sz w:val="14"/>
+              </w:rPr>
+              <w:t>/</w:t>
+            </w:r>
+          </w:p>
+        </w:tc>
+        <w:tc>
+          <w:tcPr>
+            <w:tcW w:w="891" w:type="pct"/>
+            <w:shd w:val="clear" w:color="auto" w:fill="DBE5F1" w:themeFill="accent1" w:themeFillTint="33"/>
+          </w:tcPr>
+          <w:p>
+            <w:pPr>
+              <w:cnfStyle w:val="000000000000" w:firstRow="0" w:lastRow="0" w:firstColumn="0" w:lastColumn="0" w:oddVBand="0" w:evenVBand="0" w:oddHBand="0" w:evenHBand="0" w:firstRowFirstColumn="0" w:firstRowLastColumn="0" w:lastRowFirstColumn="0" w:lastRowLastColumn="0"/>
+              <w:rPr>
+                <w:sz w:val="14"/>
+              </w:rPr>
+            </w:pPr>
+            <w:r>
+              <w:rPr>
+                <w:sz w:val="14"/>
+              </w:rPr>
+              <w:t xml:space="preserve">“results” = { </w:t>
+            </w:r>
+          </w:p>
+          <w:p>
+            <w:pPr>
+              <w:ind w:firstLine="308"/>
+              <w:cnfStyle w:val="000000000000" w:firstRow="0" w:lastRow="0" w:firstColumn="0" w:lastColumn="0" w:oddVBand="0" w:evenVBand="0" w:oddHBand="0" w:evenHBand="0" w:firstRowFirstColumn="0" w:firstRowLastColumn="0" w:lastRowFirstColumn="0" w:lastRowLastColumn="0"/>
+              <w:rPr>
+                <w:sz w:val="14"/>
+              </w:rPr>
+            </w:pPr>
+            <w:r>
+              <w:rPr>
+                <w:sz w:val="14"/>
+              </w:rPr>
+              <w:t>“</w:t>
+            </w:r>
+            <w:r>
+              <w:rPr>
+                <w:sz w:val="14"/>
+              </w:rPr>
+              <w:t>log</w:t>
+            </w:r>
+            <w:r>
+              <w:rPr>
+                <w:sz w:val="14"/>
+              </w:rPr>
+              <w:t>” = [</w:t>
+            </w:r>
+            <w:r>
+              <w:rPr>
+                <w:i/>
+                <w:sz w:val="14"/>
+              </w:rPr>
+              <w:t>string</w:t>
+            </w:r>
+            <w:r>
+              <w:rPr>
+                <w:sz w:val="14"/>
+              </w:rPr>
+              <w:t xml:space="preserve">, </w:t>
+            </w:r>
+            <w:r>
+              <w:rPr>
+                <w:i/>
+                <w:sz w:val="14"/>
+              </w:rPr>
+              <w:t>string</w:t>
+            </w:r>
+            <w:r>
+              <w:rPr>
+                <w:sz w:val="14"/>
+              </w:rPr>
+              <w:t xml:space="preserve">, …] </w:t>
+            </w:r>
+            <w:r>
+              <w:rPr>
+                <w:i/>
+                <w:sz w:val="14"/>
+              </w:rPr>
+              <w:t xml:space="preserve"> (lines)</w:t>
+            </w:r>
+          </w:p>
+          <w:p>
+            <w:pPr>
+              <w:jc w:val="both"/>
+              <w:cnfStyle w:val="000000000000" w:firstRow="0" w:lastRow="0" w:firstColumn="0" w:lastColumn="0" w:oddVBand="0" w:evenVBand="0" w:oddHBand="0" w:evenHBand="0" w:firstRowFirstColumn="0" w:firstRowLastColumn="0" w:lastRowFirstColumn="0" w:lastRowLastColumn="0"/>
+              <w:rPr>
+                <w:sz w:val="14"/>
+              </w:rPr>
+            </w:pPr>
+            <w:r>
+              <w:rPr>
+                <w:sz w:val="14"/>
+              </w:rPr>
+              <w:t>}</w:t>
+            </w:r>
+          </w:p>
+        </w:tc>
+        <w:tc>
+          <w:tcPr>
+            <w:tcW w:w="891" w:type="pct"/>
+            <w:shd w:val="clear" w:color="auto" w:fill="DBE5F1" w:themeFill="accent1" w:themeFillTint="33"/>
+          </w:tcPr>
+          <w:p>
+            <w:pPr>
+              <w:cnfStyle w:val="000000000000" w:firstRow="0" w:lastRow="0" w:firstColumn="0" w:lastColumn="0" w:oddVBand="0" w:evenVBand="0" w:oddHBand="0" w:evenHBand="0" w:firstRowFirstColumn="0" w:firstRowLastColumn="0" w:lastRowFirstColumn="0" w:lastRowLastColumn="0"/>
+              <w:rPr>
+                <w:sz w:val="14"/>
+              </w:rPr>
+            </w:pPr>
+          </w:p>
+        </w:tc>
+        <w:tc>
+          <w:tcPr>
+            <w:tcW w:w="935" w:type="pct"/>
+            <w:shd w:val="clear" w:color="auto" w:fill="DBE5F1" w:themeFill="accent1" w:themeFillTint="33"/>
+          </w:tcPr>
+          <w:p>
+            <w:pPr>
+              <w:cnfStyle w:val="000000000000" w:firstRow="0" w:lastRow="0" w:firstColumn="0" w:lastColumn="0" w:oddVBand="0" w:evenVBand="0" w:oddHBand="0" w:evenHBand="0" w:firstRowFirstColumn="0" w:firstRowLastColumn="0" w:lastRowFirstColumn="0" w:lastRowLastColumn="0"/>
+              <w:rPr>
+                <w:sz w:val="14"/>
+              </w:rPr>
+            </w:pPr>
+          </w:p>
+        </w:tc>
+        <w:tc>
+          <w:tcPr>
+            <w:tcW w:w="838" w:type="pct"/>
+            <w:shd w:val="clear" w:color="auto" w:fill="DBE5F1" w:themeFill="accent1" w:themeFillTint="33"/>
+          </w:tcPr>
+          <w:p>
+            <w:pPr>
+              <w:cnfStyle w:val="000000000000" w:firstRow="0" w:lastRow="0" w:firstColumn="0" w:lastColumn="0" w:oddVBand="0" w:evenVBand="0" w:oddHBand="0" w:evenHBand="0" w:firstRowFirstColumn="0" w:firstRowLastColumn="0" w:lastRowFirstColumn="0" w:lastRowLastColumn="0"/>
+              <w:rPr>
+                <w:sz w:val="14"/>
+              </w:rPr>
+            </w:pPr>
           </w:p>
         </w:tc>
       </w:tr>
@@ -10517,6 +11616,8 @@
           <w:b/>
         </w:rPr>
       </w:pPr>
+      <w:bookmarkStart w:id="0" w:name="_GoBack"/>
+      <w:bookmarkEnd w:id="0"/>
     </w:p>
     <w:p>
       <w:pPr>
@@ -11532,10 +12633,7 @@
       </w:tr>
     </w:tbl>
     <w:p/>
-    <w:p>
-      <w:bookmarkStart w:id="0" w:name="_GoBack"/>
-      <w:bookmarkEnd w:id="0"/>
-    </w:p>
+    <w:p/>
     <w:sectPr>
       <w:footerReference w:type="default" r:id="rId10"/>
       <w:pgSz w:w="15840" w:h="12240" w:orient="landscape"/>
@@ -13018,7 +14116,7 @@
 </file>
 
 <file path=customXml/itemProps1.xml><?xml version="1.0" encoding="utf-8"?>
-<ds:datastoreItem xmlns:ds="http://schemas.openxmlformats.org/officeDocument/2006/customXml" ds:itemID="{6D90A44E-E7CB-4644-B69A-7256267074B6}">
+<ds:datastoreItem xmlns:ds="http://schemas.openxmlformats.org/officeDocument/2006/customXml" ds:itemID="{748445D8-5199-447C-99D1-856AD93D6C75}">
   <ds:schemaRefs>
     <ds:schemaRef ds:uri="http://schemas.openxmlformats.org/officeDocument/2006/bibliography"/>
   </ds:schemaRefs>

</xml_diff>